<commit_message>
alterado detalhes de edição
</commit_message>
<xml_diff>
--- a/Documentacao/trabalho_arquitetura.docx
+++ b/Documentacao/trabalho_arquitetura.docx
@@ -69,8 +69,8 @@
                               <w:tblLook w:val="01E0" w:firstRow="1" w:lastRow="1" w:firstColumn="1" w:lastColumn="1" w:noHBand="0" w:noVBand="0"/>
                             </w:tblPr>
                             <w:tblGrid>
-                              <w:gridCol w:w="4327"/>
-                              <w:gridCol w:w="4328"/>
+                              <w:gridCol w:w="4320"/>
+                              <w:gridCol w:w="4320"/>
                             </w:tblGrid>
                             <w:tr>
                               <w:tc>
@@ -186,8 +186,8 @@
                         <w:tblLook w:val="01E0" w:firstRow="1" w:lastRow="1" w:firstColumn="1" w:lastColumn="1" w:noHBand="0" w:noVBand="0"/>
                       </w:tblPr>
                       <w:tblGrid>
-                        <w:gridCol w:w="4327"/>
-                        <w:gridCol w:w="4328"/>
+                        <w:gridCol w:w="4320"/>
+                        <w:gridCol w:w="4320"/>
                       </w:tblGrid>
                       <w:tr>
                         <w:tc>
@@ -438,7 +438,25 @@
                                 <w:sz w:val="28"/>
                                 <w:szCs w:val="28"/>
                               </w:rPr>
-                              <w:t>Dalton Varussa de Oliveira Lima</w:t>
+                              <w:t xml:space="preserve">Dalton </w:t>
+                            </w:r>
+                            <w:proofErr w:type="spellStart"/>
+                            <w:r>
+                              <w:rPr>
+                                <w:b/>
+                                <w:sz w:val="28"/>
+                                <w:szCs w:val="28"/>
+                              </w:rPr>
+                              <w:t>Varussa</w:t>
+                            </w:r>
+                            <w:proofErr w:type="spellEnd"/>
+                            <w:r>
+                              <w:rPr>
+                                <w:b/>
+                                <w:sz w:val="28"/>
+                                <w:szCs w:val="28"/>
+                              </w:rPr>
+                              <w:t xml:space="preserve"> de Oliveira Lima</w:t>
                             </w:r>
                             <w:r>
                               <w:rPr>
@@ -492,14 +510,16 @@
                                 <w:szCs w:val="28"/>
                               </w:rPr>
                             </w:pPr>
+                            <w:proofErr w:type="spellStart"/>
                             <w:r>
                               <w:rPr>
                                 <w:b/>
                                 <w:sz w:val="28"/>
                                 <w:szCs w:val="28"/>
                               </w:rPr>
-                              <w:t>Stefany Lacroux</w:t>
+                              <w:t>Stefany</w:t>
                             </w:r>
+                            <w:proofErr w:type="spellEnd"/>
                             <w:r>
                               <w:rPr>
                                 <w:b/>
@@ -508,21 +528,23 @@
                               </w:rPr>
                               <w:t xml:space="preserve"> </w:t>
                             </w:r>
+                            <w:proofErr w:type="spellStart"/>
                             <w:r>
                               <w:rPr>
                                 <w:b/>
                                 <w:sz w:val="28"/>
                                 <w:szCs w:val="28"/>
                               </w:rPr>
-                              <w:t>-</w:t>
+                              <w:t>Lacroux</w:t>
                             </w:r>
+                            <w:proofErr w:type="spellEnd"/>
                             <w:r>
                               <w:rPr>
                                 <w:b/>
                                 <w:sz w:val="28"/>
                                 <w:szCs w:val="28"/>
                               </w:rPr>
-                              <w:t xml:space="preserve"> 141150955</w:t>
+                              <w:t xml:space="preserve"> - 141150955</w:t>
                             </w:r>
                           </w:p>
                           <w:p>
@@ -541,6 +563,14 @@
                                 <w:szCs w:val="28"/>
                               </w:rPr>
                               <w:t>Tadeu Martines</w:t>
+                            </w:r>
+                            <w:r>
+                              <w:rPr>
+                                <w:b/>
+                                <w:sz w:val="28"/>
+                                <w:szCs w:val="28"/>
+                              </w:rPr>
+                              <w:t xml:space="preserve"> - 141152214</w:t>
                             </w:r>
                           </w:p>
                           <w:p>
@@ -617,7 +647,25 @@
                           <w:sz w:val="28"/>
                           <w:szCs w:val="28"/>
                         </w:rPr>
-                        <w:t>Dalton Varussa de Oliveira Lima</w:t>
+                        <w:t xml:space="preserve">Dalton </w:t>
+                      </w:r>
+                      <w:proofErr w:type="spellStart"/>
+                      <w:r>
+                        <w:rPr>
+                          <w:b/>
+                          <w:sz w:val="28"/>
+                          <w:szCs w:val="28"/>
+                        </w:rPr>
+                        <w:t>Varussa</w:t>
+                      </w:r>
+                      <w:proofErr w:type="spellEnd"/>
+                      <w:r>
+                        <w:rPr>
+                          <w:b/>
+                          <w:sz w:val="28"/>
+                          <w:szCs w:val="28"/>
+                        </w:rPr>
+                        <w:t xml:space="preserve"> de Oliveira Lima</w:t>
                       </w:r>
                       <w:r>
                         <w:rPr>
@@ -671,14 +719,16 @@
                           <w:szCs w:val="28"/>
                         </w:rPr>
                       </w:pPr>
+                      <w:proofErr w:type="spellStart"/>
                       <w:r>
                         <w:rPr>
                           <w:b/>
                           <w:sz w:val="28"/>
                           <w:szCs w:val="28"/>
                         </w:rPr>
-                        <w:t>Stefany Lacroux</w:t>
+                        <w:t>Stefany</w:t>
                       </w:r>
+                      <w:proofErr w:type="spellEnd"/>
                       <w:r>
                         <w:rPr>
                           <w:b/>
@@ -687,21 +737,23 @@
                         </w:rPr>
                         <w:t xml:space="preserve"> </w:t>
                       </w:r>
+                      <w:proofErr w:type="spellStart"/>
                       <w:r>
                         <w:rPr>
                           <w:b/>
                           <w:sz w:val="28"/>
                           <w:szCs w:val="28"/>
                         </w:rPr>
-                        <w:t>-</w:t>
+                        <w:t>Lacroux</w:t>
                       </w:r>
+                      <w:proofErr w:type="spellEnd"/>
                       <w:r>
                         <w:rPr>
                           <w:b/>
                           <w:sz w:val="28"/>
                           <w:szCs w:val="28"/>
                         </w:rPr>
-                        <w:t xml:space="preserve"> 141150955</w:t>
+                        <w:t xml:space="preserve"> - 141150955</w:t>
                       </w:r>
                     </w:p>
                     <w:p>
@@ -720,6 +772,14 @@
                           <w:szCs w:val="28"/>
                         </w:rPr>
                         <w:t>Tadeu Martines</w:t>
+                      </w:r>
+                      <w:r>
+                        <w:rPr>
+                          <w:b/>
+                          <w:sz w:val="28"/>
+                          <w:szCs w:val="28"/>
+                        </w:rPr>
+                        <w:t xml:space="preserve"> - 141152214</w:t>
                       </w:r>
                     </w:p>
                     <w:p>
@@ -1476,7 +1536,25 @@
                                 <w:sz w:val="28"/>
                                 <w:szCs w:val="28"/>
                               </w:rPr>
-                              <w:t>Dalton Varussa de Oliveira Lima</w:t>
+                              <w:t xml:space="preserve">Dalton </w:t>
+                            </w:r>
+                            <w:proofErr w:type="spellStart"/>
+                            <w:r>
+                              <w:rPr>
+                                <w:b/>
+                                <w:sz w:val="28"/>
+                                <w:szCs w:val="28"/>
+                              </w:rPr>
+                              <w:t>Varussa</w:t>
+                            </w:r>
+                            <w:proofErr w:type="spellEnd"/>
+                            <w:r>
+                              <w:rPr>
+                                <w:b/>
+                                <w:sz w:val="28"/>
+                                <w:szCs w:val="28"/>
+                              </w:rPr>
+                              <w:t xml:space="preserve"> de Oliveira Lima</w:t>
                             </w:r>
                             <w:r>
                               <w:rPr>
@@ -1484,15 +1562,7 @@
                                 <w:sz w:val="28"/>
                                 <w:szCs w:val="28"/>
                               </w:rPr>
-                              <w:t xml:space="preserve"> - </w:t>
-                            </w:r>
-                            <w:r>
-                              <w:rPr>
-                                <w:b/>
-                                <w:sz w:val="28"/>
-                                <w:szCs w:val="28"/>
-                              </w:rPr>
-                              <w:t>141152257</w:t>
+                              <w:t xml:space="preserve"> - 141152257</w:t>
                             </w:r>
                           </w:p>
                           <w:p>
@@ -1546,14 +1616,34 @@
                                 <w:szCs w:val="28"/>
                               </w:rPr>
                             </w:pPr>
+                            <w:proofErr w:type="spellStart"/>
                             <w:r>
                               <w:rPr>
                                 <w:b/>
                                 <w:sz w:val="28"/>
                                 <w:szCs w:val="28"/>
                               </w:rPr>
-                              <w:t>Stefany Lacroux</w:t>
+                              <w:t>Stefany</w:t>
                             </w:r>
+                            <w:proofErr w:type="spellEnd"/>
+                            <w:r>
+                              <w:rPr>
+                                <w:b/>
+                                <w:sz w:val="28"/>
+                                <w:szCs w:val="28"/>
+                              </w:rPr>
+                              <w:t xml:space="preserve"> </w:t>
+                            </w:r>
+                            <w:proofErr w:type="spellStart"/>
+                            <w:r>
+                              <w:rPr>
+                                <w:b/>
+                                <w:sz w:val="28"/>
+                                <w:szCs w:val="28"/>
+                              </w:rPr>
+                              <w:t>Lacroux</w:t>
+                            </w:r>
+                            <w:proofErr w:type="spellEnd"/>
                             <w:r>
                               <w:rPr>
                                 <w:b/>
@@ -1579,6 +1669,14 @@
                                 <w:szCs w:val="28"/>
                               </w:rPr>
                               <w:t>Tadeu Martines</w:t>
+                            </w:r>
+                            <w:r>
+                              <w:rPr>
+                                <w:b/>
+                                <w:sz w:val="28"/>
+                                <w:szCs w:val="28"/>
+                              </w:rPr>
+                              <w:t xml:space="preserve"> - 141152214</w:t>
                             </w:r>
                           </w:p>
                           <w:p>
@@ -1655,7 +1753,25 @@
                           <w:sz w:val="28"/>
                           <w:szCs w:val="28"/>
                         </w:rPr>
-                        <w:t>Dalton Varussa de Oliveira Lima</w:t>
+                        <w:t xml:space="preserve">Dalton </w:t>
+                      </w:r>
+                      <w:proofErr w:type="spellStart"/>
+                      <w:r>
+                        <w:rPr>
+                          <w:b/>
+                          <w:sz w:val="28"/>
+                          <w:szCs w:val="28"/>
+                        </w:rPr>
+                        <w:t>Varussa</w:t>
+                      </w:r>
+                      <w:proofErr w:type="spellEnd"/>
+                      <w:r>
+                        <w:rPr>
+                          <w:b/>
+                          <w:sz w:val="28"/>
+                          <w:szCs w:val="28"/>
+                        </w:rPr>
+                        <w:t xml:space="preserve"> de Oliveira Lima</w:t>
                       </w:r>
                       <w:r>
                         <w:rPr>
@@ -1663,15 +1779,7 @@
                           <w:sz w:val="28"/>
                           <w:szCs w:val="28"/>
                         </w:rPr>
-                        <w:t xml:space="preserve"> - </w:t>
-                      </w:r>
-                      <w:r>
-                        <w:rPr>
-                          <w:b/>
-                          <w:sz w:val="28"/>
-                          <w:szCs w:val="28"/>
-                        </w:rPr>
-                        <w:t>141152257</w:t>
+                        <w:t xml:space="preserve"> - 141152257</w:t>
                       </w:r>
                     </w:p>
                     <w:p>
@@ -1725,14 +1833,34 @@
                           <w:szCs w:val="28"/>
                         </w:rPr>
                       </w:pPr>
+                      <w:proofErr w:type="spellStart"/>
                       <w:r>
                         <w:rPr>
                           <w:b/>
                           <w:sz w:val="28"/>
                           <w:szCs w:val="28"/>
                         </w:rPr>
-                        <w:t>Stefany Lacroux</w:t>
+                        <w:t>Stefany</w:t>
                       </w:r>
+                      <w:proofErr w:type="spellEnd"/>
+                      <w:r>
+                        <w:rPr>
+                          <w:b/>
+                          <w:sz w:val="28"/>
+                          <w:szCs w:val="28"/>
+                        </w:rPr>
+                        <w:t xml:space="preserve"> </w:t>
+                      </w:r>
+                      <w:proofErr w:type="spellStart"/>
+                      <w:r>
+                        <w:rPr>
+                          <w:b/>
+                          <w:sz w:val="28"/>
+                          <w:szCs w:val="28"/>
+                        </w:rPr>
+                        <w:t>Lacroux</w:t>
+                      </w:r>
+                      <w:proofErr w:type="spellEnd"/>
                       <w:r>
                         <w:rPr>
                           <w:b/>
@@ -1758,6 +1886,14 @@
                           <w:szCs w:val="28"/>
                         </w:rPr>
                         <w:t>Tadeu Martines</w:t>
+                      </w:r>
+                      <w:r>
+                        <w:rPr>
+                          <w:b/>
+                          <w:sz w:val="28"/>
+                          <w:szCs w:val="28"/>
+                        </w:rPr>
+                        <w:t xml:space="preserve"> - 141152214</w:t>
                       </w:r>
                     </w:p>
                     <w:p>
@@ -1816,25 +1952,25 @@
           <w:sz w:val="28"/>
           <w:szCs w:val="28"/>
         </w:rPr>
-        <w:t>Dalton Varussa de Oliveira Lima</w:t>
-      </w:r>
-    </w:p>
-    <w:p>
-      <w:pPr>
-        <w:jc w:val="center"/>
+        <w:t xml:space="preserve">Dalton </w:t>
+      </w:r>
+      <w:proofErr w:type="spellStart"/>
+      <w:r>
         <w:rPr>
           <w:b/>
           <w:sz w:val="28"/>
           <w:szCs w:val="28"/>
         </w:rPr>
-      </w:pPr>
+        <w:t>Varussa</w:t>
+      </w:r>
+      <w:proofErr w:type="spellEnd"/>
       <w:r>
         <w:rPr>
           <w:b/>
           <w:sz w:val="28"/>
           <w:szCs w:val="28"/>
         </w:rPr>
-        <w:t>Lucas Augusto Pinheiro</w:t>
+        <w:t xml:space="preserve"> de Oliveira Lima</w:t>
       </w:r>
     </w:p>
     <w:p>
@@ -1852,7 +1988,7 @@
           <w:sz w:val="28"/>
           <w:szCs w:val="28"/>
         </w:rPr>
-        <w:t>Victor Henrique Ribeiro</w:t>
+        <w:t>Lucas Augusto Pinheiro</w:t>
       </w:r>
     </w:p>
     <w:p>
@@ -1870,8 +2006,46 @@
           <w:sz w:val="28"/>
           <w:szCs w:val="28"/>
         </w:rPr>
-        <w:t>Stefany Lacroux</w:t>
-      </w:r>
+        <w:t>Victor Henrique Ribeiro</w:t>
+      </w:r>
+    </w:p>
+    <w:p>
+      <w:pPr>
+        <w:jc w:val="center"/>
+        <w:rPr>
+          <w:b/>
+          <w:sz w:val="28"/>
+          <w:szCs w:val="28"/>
+        </w:rPr>
+      </w:pPr>
+      <w:proofErr w:type="spellStart"/>
+      <w:r>
+        <w:rPr>
+          <w:b/>
+          <w:sz w:val="28"/>
+          <w:szCs w:val="28"/>
+        </w:rPr>
+        <w:t>Stefany</w:t>
+      </w:r>
+      <w:proofErr w:type="spellEnd"/>
+      <w:r>
+        <w:rPr>
+          <w:b/>
+          <w:sz w:val="28"/>
+          <w:szCs w:val="28"/>
+        </w:rPr>
+        <w:t xml:space="preserve"> </w:t>
+      </w:r>
+      <w:proofErr w:type="spellStart"/>
+      <w:r>
+        <w:rPr>
+          <w:b/>
+          <w:sz w:val="28"/>
+          <w:szCs w:val="28"/>
+        </w:rPr>
+        <w:t>Lacroux</w:t>
+      </w:r>
+      <w:proofErr w:type="spellEnd"/>
     </w:p>
     <w:p>
       <w:pPr>
@@ -2163,7 +2337,15 @@
                               <w:t xml:space="preserve">Prof. Dr. </w:t>
                             </w:r>
                             <w:r>
-                              <w:t>Maurício Acconcia Dias</w:t>
+                              <w:t xml:space="preserve">Maurício </w:t>
+                            </w:r>
+                            <w:proofErr w:type="spellStart"/>
+                            <w:r>
+                              <w:t>Acconcia</w:t>
+                            </w:r>
+                            <w:proofErr w:type="spellEnd"/>
+                            <w:r>
+                              <w:t xml:space="preserve"> Dias</w:t>
                             </w:r>
                           </w:p>
                         </w:txbxContent>
@@ -2462,11 +2644,11 @@
       <w:pPr>
         <w:pStyle w:val="AgradecimentosTitulo"/>
       </w:pPr>
-      <w:bookmarkStart w:id="6" w:name="_Toc170498369"/>
+      <w:bookmarkStart w:id="4" w:name="_Toc170498369"/>
       <w:r>
         <w:t>SUMÁRIO</w:t>
       </w:r>
-      <w:bookmarkEnd w:id="6"/>
+      <w:bookmarkEnd w:id="4"/>
     </w:p>
     <w:p>
       <w:pPr>
@@ -2488,12 +2670,6 @@
         <w:gridCol w:w="9287"/>
       </w:tblGrid>
       <w:tr>
-        <w:tblPrEx>
-          <w:tblCellMar>
-            <w:top w:w="0" w:type="dxa"/>
-            <w:bottom w:w="0" w:type="dxa"/>
-          </w:tblCellMar>
-        </w:tblPrEx>
         <w:tc>
           <w:tcPr>
             <w:tcW w:w="9287" w:type="dxa"/>
@@ -2507,12 +2683,6 @@
         </w:tc>
       </w:tr>
       <w:tr>
-        <w:tblPrEx>
-          <w:tblCellMar>
-            <w:top w:w="0" w:type="dxa"/>
-            <w:bottom w:w="0" w:type="dxa"/>
-          </w:tblCellMar>
-        </w:tblPrEx>
         <w:tc>
           <w:tcPr>
             <w:tcW w:w="9287" w:type="dxa"/>
@@ -2858,11 +3028,6 @@
                 <w:noProof/>
               </w:rPr>
               <w:tab/>
-            </w:r>
-            <w:r>
-              <w:rPr>
-                <w:noProof/>
-              </w:rPr>
               <w:t>7</w:t>
             </w:r>
           </w:p>
@@ -3009,7 +3174,39 @@
           <w:sz w:val="24"/>
           <w:szCs w:val="24"/>
         </w:rPr>
-        <w:t xml:space="preserve"> um instrumento de ampla utilização na ciência da computação, sendo responsável por analisar sintaticamente uma sequencia de entrada, determinando sua estrutura de acordo com regras previamente estabelecidas. Essa análise faz parte de um processo, conhecido como compilação, onde o computador transforma em linguagem legível pra si (linguagem de máquina), uma determinada sequência de instruções feitas por um programador, em linguagem de alto nível.</w:t>
+        <w:t xml:space="preserve"> um instrumento de ampla utilização na ciência da computação, sendo responsável por analisar sintaticamente uma </w:t>
+      </w:r>
+      <w:r>
+        <w:rPr>
+          <w:rFonts w:ascii="Times New Roman" w:hAnsi="Times New Roman" w:cs="Times New Roman"/>
+          <w:sz w:val="24"/>
+          <w:szCs w:val="24"/>
+        </w:rPr>
+        <w:t>sequência</w:t>
+      </w:r>
+      <w:r>
+        <w:rPr>
+          <w:rFonts w:ascii="Times New Roman" w:hAnsi="Times New Roman" w:cs="Times New Roman"/>
+          <w:sz w:val="24"/>
+          <w:szCs w:val="24"/>
+        </w:rPr>
+        <w:t xml:space="preserve"> de entrada, determinando sua estrutura de acordo com regras previamente estabelecidas. Essa análise faz parte de um processo, conhecido como compilação, onde o computador transforma em linguagem legível p</w:t>
+      </w:r>
+      <w:r>
+        <w:rPr>
+          <w:rFonts w:ascii="Times New Roman" w:hAnsi="Times New Roman" w:cs="Times New Roman"/>
+          <w:sz w:val="24"/>
+          <w:szCs w:val="24"/>
+        </w:rPr>
+        <w:t>a</w:t>
+      </w:r>
+      <w:r>
+        <w:rPr>
+          <w:rFonts w:ascii="Times New Roman" w:hAnsi="Times New Roman" w:cs="Times New Roman"/>
+          <w:sz w:val="24"/>
+          <w:szCs w:val="24"/>
+        </w:rPr>
+        <w:t>ra si (linguagem de máquina), uma determinada sequência de instruções feitas por um programador, em linguagem de alto nível.</w:t>
       </w:r>
     </w:p>
     <w:p>
@@ -3217,7 +3414,7 @@
         </w:rPr>
         <w:t xml:space="preserve"> </w:t>
       </w:r>
-      <w:bookmarkStart w:id="7" w:name="_Toc171433133"/>
+      <w:bookmarkStart w:id="5" w:name="_Toc171433133"/>
       <w:r>
         <w:rPr>
           <w:rFonts w:ascii="Times New Roman" w:hAnsi="Times New Roman" w:cs="Times New Roman"/>
@@ -3417,15 +3614,43 @@
           <w:sz w:val="24"/>
           <w:szCs w:val="24"/>
         </w:rPr>
-        <w:t>(segundo Patterson &amp;Henessy),</w:t>
-      </w:r>
-      <w:r>
-        <w:rPr>
-          <w:rFonts w:ascii="Times New Roman" w:hAnsi="Times New Roman" w:cs="Times New Roman"/>
-          <w:sz w:val="24"/>
-          <w:szCs w:val="24"/>
-        </w:rPr>
-        <w:t xml:space="preserve"> Maiores </w:t>
+        <w:t>(segundo Patterson &amp;</w:t>
+      </w:r>
+      <w:proofErr w:type="spellStart"/>
+      <w:r>
+        <w:rPr>
+          <w:rFonts w:ascii="Times New Roman" w:hAnsi="Times New Roman" w:cs="Times New Roman"/>
+          <w:color w:val="FF0000"/>
+          <w:sz w:val="24"/>
+          <w:szCs w:val="24"/>
+        </w:rPr>
+        <w:t>Henessy</w:t>
+      </w:r>
+      <w:proofErr w:type="spellEnd"/>
+      <w:r>
+        <w:rPr>
+          <w:rFonts w:ascii="Times New Roman" w:hAnsi="Times New Roman" w:cs="Times New Roman"/>
+          <w:color w:val="FF0000"/>
+          <w:sz w:val="24"/>
+          <w:szCs w:val="24"/>
+        </w:rPr>
+        <w:t>),</w:t>
+      </w:r>
+      <w:r>
+        <w:rPr>
+          <w:rFonts w:ascii="Times New Roman" w:hAnsi="Times New Roman" w:cs="Times New Roman"/>
+          <w:sz w:val="24"/>
+          <w:szCs w:val="24"/>
+        </w:rPr>
+        <w:t xml:space="preserve"> m</w:t>
+      </w:r>
+      <w:r>
+        <w:rPr>
+          <w:rFonts w:ascii="Times New Roman" w:hAnsi="Times New Roman" w:cs="Times New Roman"/>
+          <w:sz w:val="24"/>
+          <w:szCs w:val="24"/>
+        </w:rPr>
+        <w:t xml:space="preserve">aiores </w:t>
       </w:r>
       <w:r>
         <w:rPr>
@@ -3452,7 +3677,7 @@
         </w:rPr>
         <w:t>Labels</w:t>
       </w:r>
-      <w:bookmarkEnd w:id="7"/>
+      <w:bookmarkEnd w:id="5"/>
       <w:r>
         <w:rPr>
           <w:rFonts w:ascii="Times New Roman" w:hAnsi="Times New Roman" w:cs="Times New Roman"/>
@@ -3510,7 +3735,6 @@
           <w:sz w:val="40"/>
           <w:szCs w:val="40"/>
         </w:rPr>
-        <w:lastRenderedPageBreak/>
         <w:t>3 - FUNCIONAMENTO DO PROGRAMA</w:t>
       </w:r>
     </w:p>
@@ -3627,15 +3851,7 @@
           <w:sz w:val="24"/>
           <w:szCs w:val="24"/>
         </w:rPr>
-        <w:t>e outro em binário</w:t>
-      </w:r>
-      <w:r>
-        <w:rPr>
-          <w:rFonts w:ascii="Times New Roman" w:hAnsi="Times New Roman" w:cs="Times New Roman"/>
-          <w:sz w:val="24"/>
-          <w:szCs w:val="24"/>
-        </w:rPr>
-        <w:t xml:space="preserve"> (ambos </w:t>
+        <w:t xml:space="preserve">e outro em binário (ambos </w:t>
       </w:r>
       <w:r>
         <w:rPr>
@@ -3651,7 +3867,15 @@
           <w:sz w:val="24"/>
           <w:szCs w:val="24"/>
         </w:rPr>
-        <w:t>) Ambos os</w:t>
+        <w:t xml:space="preserve">). </w:t>
+      </w:r>
+      <w:r>
+        <w:rPr>
+          <w:rFonts w:ascii="Times New Roman" w:hAnsi="Times New Roman" w:cs="Times New Roman"/>
+          <w:sz w:val="24"/>
+          <w:szCs w:val="24"/>
+        </w:rPr>
+        <w:t>Ambos os</w:t>
       </w:r>
       <w:r>
         <w:rPr>
@@ -3824,15 +4048,7 @@
           <w:sz w:val="24"/>
           <w:szCs w:val="24"/>
         </w:rPr>
-        <w:t>renomeando-o</w:t>
-      </w:r>
-      <w:r>
-        <w:rPr>
-          <w:rFonts w:ascii="Times New Roman" w:hAnsi="Times New Roman" w:cs="Times New Roman"/>
-          <w:sz w:val="24"/>
-          <w:szCs w:val="24"/>
-        </w:rPr>
-        <w:t>s</w:t>
+        <w:t>renomeando-os</w:t>
       </w:r>
       <w:r>
         <w:rPr>
@@ -4086,6 +4302,8 @@
         </w:rPr>
         <w:tab/>
       </w:r>
+      <w:proofErr w:type="spellStart"/>
+      <w:proofErr w:type="gramStart"/>
       <w:r>
         <w:rPr>
           <w:rFonts w:ascii="Times New Roman" w:hAnsi="Times New Roman" w:cs="Times New Roman"/>
@@ -4095,6 +4313,8 @@
         </w:rPr>
         <w:t>add</w:t>
       </w:r>
+      <w:proofErr w:type="spellEnd"/>
+      <w:proofErr w:type="gramEnd"/>
       <w:r>
         <w:rPr>
           <w:rFonts w:ascii="Times New Roman" w:hAnsi="Times New Roman" w:cs="Times New Roman"/>
@@ -4496,7 +4716,6 @@
           <w:sz w:val="40"/>
           <w:szCs w:val="40"/>
         </w:rPr>
-        <w:lastRenderedPageBreak/>
         <w:t>4 – TRATAMENTO DE LABELS</w:t>
       </w:r>
       <w:r>
@@ -4521,6 +4740,7 @@
           <w:sz w:val="24"/>
           <w:szCs w:val="24"/>
         </w:rPr>
+        <w:lastRenderedPageBreak/>
         <w:t xml:space="preserve">Os </w:t>
       </w:r>
       <w:r>
@@ -4588,16 +4808,7 @@
           <w:sz w:val="24"/>
           <w:szCs w:val="24"/>
         </w:rPr>
-        <w:t>l</w:t>
-      </w:r>
-      <w:r>
-        <w:rPr>
-          <w:rFonts w:ascii="Times New Roman" w:hAnsi="Times New Roman" w:cs="Times New Roman"/>
-          <w:i/>
-          <w:sz w:val="24"/>
-          <w:szCs w:val="24"/>
-        </w:rPr>
-        <w:t>abels</w:t>
+        <w:t>Labels</w:t>
       </w:r>
       <w:r>
         <w:rPr>
@@ -4703,8 +4914,18 @@
           <w:sz w:val="24"/>
           <w:szCs w:val="24"/>
         </w:rPr>
-        <w:t xml:space="preserve">No início do algoritmo, temos uma função ( </w:t>
-      </w:r>
+        <w:t xml:space="preserve">No início do algoritmo, temos uma função </w:t>
+      </w:r>
+      <w:proofErr w:type="gramStart"/>
+      <w:r>
+        <w:rPr>
+          <w:rFonts w:ascii="Times New Roman" w:hAnsi="Times New Roman" w:cs="Times New Roman"/>
+          <w:sz w:val="24"/>
+          <w:szCs w:val="24"/>
+        </w:rPr>
+        <w:t xml:space="preserve">( </w:t>
+      </w:r>
+      <w:proofErr w:type="spellStart"/>
       <w:r>
         <w:rPr>
           <w:rFonts w:ascii="Times New Roman" w:hAnsi="Times New Roman" w:cs="Times New Roman"/>
@@ -4713,7 +4934,19 @@
           <w:sz w:val="24"/>
           <w:szCs w:val="24"/>
         </w:rPr>
-        <w:t>fillJumpAdressTable()</w:t>
+        <w:t>fillJumpAdressTable</w:t>
+      </w:r>
+      <w:proofErr w:type="spellEnd"/>
+      <w:proofErr w:type="gramEnd"/>
+      <w:r>
+        <w:rPr>
+          <w:rFonts w:ascii="Times New Roman" w:hAnsi="Times New Roman" w:cs="Times New Roman"/>
+          <w:b/>
+          <w:i/>
+          <w:sz w:val="24"/>
+          <w:szCs w:val="24"/>
+        </w:rPr>
+        <w:t>()</w:t>
       </w:r>
       <w:r>
         <w:rPr>
@@ -4888,6 +5121,7 @@
         </w:rPr>
         <w:t xml:space="preserve">As funções </w:t>
       </w:r>
+      <w:proofErr w:type="spellStart"/>
       <w:r>
         <w:rPr>
           <w:rFonts w:ascii="Times New Roman" w:hAnsi="Times New Roman" w:cs="Times New Roman"/>
@@ -4898,6 +5132,7 @@
         </w:rPr>
         <w:t>bne</w:t>
       </w:r>
+      <w:proofErr w:type="spellEnd"/>
       <w:r>
         <w:rPr>
           <w:rFonts w:ascii="Times New Roman" w:hAnsi="Times New Roman" w:cs="Times New Roman"/>
@@ -4906,6 +5141,7 @@
         </w:rPr>
         <w:t xml:space="preserve"> e </w:t>
       </w:r>
+      <w:proofErr w:type="spellStart"/>
       <w:r>
         <w:rPr>
           <w:rFonts w:ascii="Times New Roman" w:hAnsi="Times New Roman" w:cs="Times New Roman"/>
@@ -4916,6 +5152,7 @@
         </w:rPr>
         <w:t>beq</w:t>
       </w:r>
+      <w:proofErr w:type="spellEnd"/>
       <w:r>
         <w:rPr>
           <w:rFonts w:ascii="Times New Roman" w:hAnsi="Times New Roman" w:cs="Times New Roman"/>
@@ -4932,6 +5169,7 @@
         </w:rPr>
         <w:t xml:space="preserve">quando convertidas para binário, exibem no </w:t>
       </w:r>
+      <w:proofErr w:type="spellStart"/>
       <w:r>
         <w:rPr>
           <w:rFonts w:ascii="Times New Roman" w:hAnsi="Times New Roman" w:cs="Times New Roman"/>
@@ -4942,6 +5180,7 @@
         </w:rPr>
         <w:t>immediate</w:t>
       </w:r>
+      <w:proofErr w:type="spellEnd"/>
       <w:r>
         <w:rPr>
           <w:rFonts w:ascii="Times New Roman" w:hAnsi="Times New Roman" w:cs="Times New Roman"/>
@@ -5055,6 +5294,7 @@
         </w:rPr>
         <w:t xml:space="preserve"> </w:t>
       </w:r>
+      <w:proofErr w:type="spellStart"/>
       <w:r>
         <w:rPr>
           <w:rFonts w:ascii="Times New Roman" w:hAnsi="Times New Roman" w:cs="Times New Roman"/>
@@ -5063,8 +5303,31 @@
           <w:sz w:val="24"/>
           <w:szCs w:val="24"/>
         </w:rPr>
-        <w:t>Program Counter</w:t>
-      </w:r>
+        <w:t>Program</w:t>
+      </w:r>
+      <w:proofErr w:type="spellEnd"/>
+      <w:r>
+        <w:rPr>
+          <w:rFonts w:ascii="Times New Roman" w:hAnsi="Times New Roman" w:cs="Times New Roman"/>
+          <w:b/>
+          <w:i/>
+          <w:sz w:val="24"/>
+          <w:szCs w:val="24"/>
+        </w:rPr>
+        <w:t xml:space="preserve"> </w:t>
+      </w:r>
+      <w:proofErr w:type="spellStart"/>
+      <w:r>
+        <w:rPr>
+          <w:rFonts w:ascii="Times New Roman" w:hAnsi="Times New Roman" w:cs="Times New Roman"/>
+          <w:b/>
+          <w:i/>
+          <w:sz w:val="24"/>
+          <w:szCs w:val="24"/>
+        </w:rPr>
+        <w:t>Counter</w:t>
+      </w:r>
+      <w:proofErr w:type="spellEnd"/>
       <w:r>
         <w:rPr>
           <w:rFonts w:ascii="Times New Roman" w:hAnsi="Times New Roman" w:cs="Times New Roman"/>
@@ -5157,6 +5420,7 @@
         </w:rPr>
         <w:t xml:space="preserve"> e </w:t>
       </w:r>
+      <w:proofErr w:type="spellStart"/>
       <w:r>
         <w:rPr>
           <w:rFonts w:ascii="Times New Roman" w:hAnsi="Times New Roman" w:cs="Times New Roman"/>
@@ -5165,16 +5429,9 @@
           <w:sz w:val="24"/>
           <w:szCs w:val="24"/>
         </w:rPr>
-        <w:t xml:space="preserve">jal </w:t>
-      </w:r>
-      <w:r>
-        <w:rPr>
-          <w:rFonts w:ascii="Times New Roman" w:hAnsi="Times New Roman" w:cs="Times New Roman"/>
-          <w:sz w:val="24"/>
-          <w:szCs w:val="24"/>
-        </w:rPr>
-        <w:t xml:space="preserve">por outro lado simplesmente exibem no campo </w:t>
-      </w:r>
+        <w:t>jal</w:t>
+      </w:r>
+      <w:proofErr w:type="spellEnd"/>
       <w:r>
         <w:rPr>
           <w:rFonts w:ascii="Times New Roman" w:hAnsi="Times New Roman" w:cs="Times New Roman"/>
@@ -5183,7 +5440,37 @@
           <w:sz w:val="24"/>
           <w:szCs w:val="24"/>
         </w:rPr>
-        <w:t xml:space="preserve">address </w:t>
+        <w:t xml:space="preserve"> </w:t>
+      </w:r>
+      <w:r>
+        <w:rPr>
+          <w:rFonts w:ascii="Times New Roman" w:hAnsi="Times New Roman" w:cs="Times New Roman"/>
+          <w:sz w:val="24"/>
+          <w:szCs w:val="24"/>
+        </w:rPr>
+        <w:t xml:space="preserve">por outro lado simplesmente exibem no campo </w:t>
+      </w:r>
+      <w:proofErr w:type="spellStart"/>
+      <w:r>
+        <w:rPr>
+          <w:rFonts w:ascii="Times New Roman" w:hAnsi="Times New Roman" w:cs="Times New Roman"/>
+          <w:b/>
+          <w:i/>
+          <w:sz w:val="24"/>
+          <w:szCs w:val="24"/>
+        </w:rPr>
+        <w:t>address</w:t>
+      </w:r>
+      <w:proofErr w:type="spellEnd"/>
+      <w:r>
+        <w:rPr>
+          <w:rFonts w:ascii="Times New Roman" w:hAnsi="Times New Roman" w:cs="Times New Roman"/>
+          <w:b/>
+          <w:i/>
+          <w:sz w:val="24"/>
+          <w:szCs w:val="24"/>
+        </w:rPr>
+        <w:t xml:space="preserve"> </w:t>
       </w:r>
       <w:r>
         <w:rPr>
@@ -5261,14 +5548,36 @@
         <w:jc w:val="both"/>
       </w:pPr>
       <w:r>
-        <w:t>Esta primeira parte do trabalho é fundamental para os futuros desenvolvimentos deste simulador de processador MIPS.</w:t>
+        <w:t>Esta primeira parte do trabalho é fundamental para os futuros d</w:t>
+      </w:r>
+      <w:r>
+        <w:t xml:space="preserve">esenvolvimentos deste simulador </w:t>
+      </w:r>
+      <w:r>
+        <w:t>de processador MIPS.</w:t>
       </w:r>
       <w:r>
         <w:br/>
-        <w:t>O trabalho em grupo também só foi possível graças ao uso da plataforma git / github</w:t>
-      </w:r>
-      <w:r>
-        <w:t>, que facilitou demais o trabalho em grupo, descentralizando as atividades.</w:t>
+        <w:t xml:space="preserve">O trabalho em grupo também só foi possível graças ao uso da plataforma </w:t>
+      </w:r>
+      <w:proofErr w:type="spellStart"/>
+      <w:r>
+        <w:t>git</w:t>
+      </w:r>
+      <w:proofErr w:type="spellEnd"/>
+      <w:r>
+        <w:t xml:space="preserve"> / </w:t>
+      </w:r>
+      <w:proofErr w:type="spellStart"/>
+      <w:r>
+        <w:t>github</w:t>
+      </w:r>
+      <w:proofErr w:type="spellEnd"/>
+      <w:r>
+        <w:t xml:space="preserve">, que facilitou demais </w:t>
+      </w:r>
+      <w:r>
+        <w:t>o trabalho em grupo, descentralizando as atividades.</w:t>
       </w:r>
       <w:r>
         <w:br/>
@@ -5317,12 +5626,7 @@
         <w:t xml:space="preserve">Domínio de sistemas de bases numéricos como binária, hexadecimal e decimal </w:t>
       </w:r>
       <w:r>
-        <w:t>s</w:t>
-      </w:r>
-      <w:bookmarkStart w:id="8" w:name="_GoBack"/>
-      <w:bookmarkEnd w:id="8"/>
-      <w:r>
-        <w:t>ão</w:t>
+        <w:t>são</w:t>
       </w:r>
       <w:r>
         <w:t xml:space="preserve"> fundamentais para o desenvolvimento e compreensão deste projeto.</w:t>
@@ -5395,6 +5699,7 @@
         </w:rPr>
         <w:t xml:space="preserve"> são: </w:t>
       </w:r>
+      <w:proofErr w:type="spellStart"/>
       <w:r>
         <w:rPr>
           <w:rFonts w:ascii="Times New Roman" w:hAnsi="Times New Roman" w:cs="Times New Roman"/>
@@ -5404,6 +5709,7 @@
         </w:rPr>
         <w:t>main.c</w:t>
       </w:r>
+      <w:proofErr w:type="spellEnd"/>
       <w:r>
         <w:rPr>
           <w:rFonts w:ascii="Times New Roman" w:hAnsi="Times New Roman" w:cs="Times New Roman"/>
@@ -5412,6 +5718,7 @@
         </w:rPr>
         <w:t xml:space="preserve">, </w:t>
       </w:r>
+      <w:proofErr w:type="spellStart"/>
       <w:r>
         <w:rPr>
           <w:rFonts w:ascii="Times New Roman" w:hAnsi="Times New Roman" w:cs="Times New Roman"/>
@@ -5421,6 +5728,7 @@
         </w:rPr>
         <w:t>mips.h</w:t>
       </w:r>
+      <w:proofErr w:type="spellEnd"/>
       <w:r>
         <w:rPr>
           <w:rFonts w:ascii="Times New Roman" w:hAnsi="Times New Roman" w:cs="Times New Roman"/>
@@ -5429,6 +5737,8 @@
         </w:rPr>
         <w:t xml:space="preserve"> e </w:t>
       </w:r>
+      <w:proofErr w:type="spellStart"/>
+      <w:proofErr w:type="gramStart"/>
       <w:r>
         <w:rPr>
           <w:rFonts w:ascii="Times New Roman" w:hAnsi="Times New Roman" w:cs="Times New Roman"/>
@@ -5438,6 +5748,7 @@
         </w:rPr>
         <w:t>filemanager.h</w:t>
       </w:r>
+      <w:proofErr w:type="spellEnd"/>
       <w:r>
         <w:rPr>
           <w:rFonts w:ascii="Times New Roman" w:hAnsi="Times New Roman" w:cs="Times New Roman"/>
@@ -5456,6 +5767,7 @@
         </w:rPr>
         <w:t>.</w:t>
       </w:r>
+      <w:proofErr w:type="gramEnd"/>
       <w:r>
         <w:rPr>
           <w:rFonts w:ascii="Times New Roman" w:hAnsi="Times New Roman" w:cs="Times New Roman"/>
@@ -5533,6 +5845,9 @@
         <w:t>mo</w:t>
       </w:r>
       <w:r>
+        <w:t>s</w:t>
+      </w:r>
+      <w:r>
         <w:t xml:space="preserve"> em dois compiladores diferentes:</w:t>
       </w:r>
     </w:p>
@@ -5545,11 +5860,43 @@
         <w:spacing w:line="360" w:lineRule="auto"/>
       </w:pPr>
       <w:r>
-        <w:t>Microsoft C/C++ Optimizing Compiler Version 19.00.22816 for x86</w:t>
+        <w:t xml:space="preserve">Microsoft C/C++ </w:t>
+      </w:r>
+      <w:proofErr w:type="spellStart"/>
+      <w:r>
+        <w:t>Optimizing</w:t>
+      </w:r>
+      <w:proofErr w:type="spellEnd"/>
+      <w:r>
+        <w:t xml:space="preserve"> </w:t>
+      </w:r>
+      <w:proofErr w:type="spellStart"/>
+      <w:r>
+        <w:t>Compiler</w:t>
+      </w:r>
+      <w:proofErr w:type="spellEnd"/>
+      <w:r>
+        <w:t xml:space="preserve"> </w:t>
+      </w:r>
+      <w:proofErr w:type="spellStart"/>
+      <w:r>
+        <w:t>Version</w:t>
+      </w:r>
+      <w:proofErr w:type="spellEnd"/>
+      <w:r>
+        <w:t xml:space="preserve"> 19.00.22816 for </w:t>
+      </w:r>
+      <w:proofErr w:type="gramStart"/>
+      <w:r>
+        <w:t>x86</w:t>
       </w:r>
       <w:r>
         <w:br/>
-        <w:t xml:space="preserve">Encontrado junto </w:t>
+        <w:t>Encontrado</w:t>
+      </w:r>
+      <w:proofErr w:type="gramEnd"/>
+      <w:r>
+        <w:t xml:space="preserve"> junto </w:t>
       </w:r>
       <w:r>
         <w:t>ao Microsoft Visual Studio 2015</w:t>
@@ -5566,12 +5913,19 @@
         </w:numPr>
         <w:spacing w:line="360" w:lineRule="auto"/>
       </w:pPr>
-      <w:r>
-        <w:t>MinGW 4.9.2</w:t>
+      <w:proofErr w:type="spellStart"/>
+      <w:r>
+        <w:t>MinGW</w:t>
+      </w:r>
+      <w:proofErr w:type="spellEnd"/>
+      <w:r>
+        <w:t xml:space="preserve"> 4.9.2</w:t>
       </w:r>
       <w:r>
         <w:t>, baseado no GCC</w:t>
       </w:r>
+      <w:bookmarkStart w:id="6" w:name="_GoBack"/>
+      <w:bookmarkEnd w:id="6"/>
       <w:r>
         <w:br/>
         <w:t>http://www.mingw.org</w:t>
@@ -5635,7 +5989,29 @@
           <w:szCs w:val="20"/>
           <w:shd w:val="clear" w:color="auto" w:fill="FFFFFF"/>
         </w:rPr>
-        <w:t>Patterson, David A.; Hennessy, John L.</w:t>
+        <w:t xml:space="preserve">Patterson, David A.; </w:t>
+      </w:r>
+      <w:proofErr w:type="spellStart"/>
+      <w:r>
+        <w:rPr>
+          <w:rFonts w:ascii="Arial" w:hAnsi="Arial" w:cs="Arial"/>
+          <w:color w:val="333333"/>
+          <w:sz w:val="20"/>
+          <w:szCs w:val="20"/>
+          <w:shd w:val="clear" w:color="auto" w:fill="FFFFFF"/>
+        </w:rPr>
+        <w:t>Hennessy</w:t>
+      </w:r>
+      <w:proofErr w:type="spellEnd"/>
+      <w:r>
+        <w:rPr>
+          <w:rFonts w:ascii="Arial" w:hAnsi="Arial" w:cs="Arial"/>
+          <w:color w:val="333333"/>
+          <w:sz w:val="20"/>
+          <w:szCs w:val="20"/>
+          <w:shd w:val="clear" w:color="auto" w:fill="FFFFFF"/>
+        </w:rPr>
+        <w:t>, John L.</w:t>
       </w:r>
       <w:r>
         <w:rPr>
@@ -5656,7 +6032,29 @@
           <w:szCs w:val="20"/>
           <w:shd w:val="clear" w:color="auto" w:fill="FFFFFF"/>
         </w:rPr>
-        <w:t>. 3 ed. Rio de Janeiro: ELSEVIER, 2006.</w:t>
+        <w:t xml:space="preserve">. </w:t>
+      </w:r>
+      <w:proofErr w:type="gramStart"/>
+      <w:r>
+        <w:rPr>
+          <w:rFonts w:ascii="Arial" w:hAnsi="Arial" w:cs="Arial"/>
+          <w:color w:val="333333"/>
+          <w:sz w:val="20"/>
+          <w:szCs w:val="20"/>
+          <w:shd w:val="clear" w:color="auto" w:fill="FFFFFF"/>
+        </w:rPr>
+        <w:t>3 ed.</w:t>
+      </w:r>
+      <w:proofErr w:type="gramEnd"/>
+      <w:r>
+        <w:rPr>
+          <w:rFonts w:ascii="Arial" w:hAnsi="Arial" w:cs="Arial"/>
+          <w:color w:val="333333"/>
+          <w:sz w:val="20"/>
+          <w:szCs w:val="20"/>
+          <w:shd w:val="clear" w:color="auto" w:fill="FFFFFF"/>
+        </w:rPr>
+        <w:t xml:space="preserve"> Rio de Janeiro: ELSEVIER, 2006.</w:t>
       </w:r>
     </w:p>
     <w:p>
@@ -9760,6 +10158,50 @@
     <w:lsdException w:name="Subtitle" w:qFormat="1"/>
     <w:lsdException w:name="Strong" w:qFormat="1"/>
     <w:lsdException w:name="Emphasis" w:uiPriority="20" w:qFormat="1"/>
+    <w:lsdException w:name="Normal Table" w:semiHidden="1" w:unhideWhenUsed="1"/>
+    <w:lsdException w:name="Table Simple 1" w:semiHidden="1" w:unhideWhenUsed="1"/>
+    <w:lsdException w:name="Table Simple 2" w:semiHidden="1" w:unhideWhenUsed="1"/>
+    <w:lsdException w:name="Table Simple 3" w:semiHidden="1" w:unhideWhenUsed="1"/>
+    <w:lsdException w:name="Table Classic 1" w:semiHidden="1" w:unhideWhenUsed="1"/>
+    <w:lsdException w:name="Table Classic 2" w:semiHidden="1" w:unhideWhenUsed="1"/>
+    <w:lsdException w:name="Table Classic 3" w:semiHidden="1" w:unhideWhenUsed="1"/>
+    <w:lsdException w:name="Table Classic 4" w:semiHidden="1" w:unhideWhenUsed="1"/>
+    <w:lsdException w:name="Table Colorful 1" w:semiHidden="1" w:unhideWhenUsed="1"/>
+    <w:lsdException w:name="Table Colorful 2" w:semiHidden="1" w:unhideWhenUsed="1"/>
+    <w:lsdException w:name="Table Colorful 3" w:semiHidden="1" w:unhideWhenUsed="1"/>
+    <w:lsdException w:name="Table Columns 1" w:semiHidden="1" w:unhideWhenUsed="1"/>
+    <w:lsdException w:name="Table Columns 2" w:semiHidden="1" w:unhideWhenUsed="1"/>
+    <w:lsdException w:name="Table Columns 3" w:semiHidden="1" w:unhideWhenUsed="1"/>
+    <w:lsdException w:name="Table Columns 4" w:semiHidden="1" w:unhideWhenUsed="1"/>
+    <w:lsdException w:name="Table Columns 5" w:semiHidden="1" w:unhideWhenUsed="1"/>
+    <w:lsdException w:name="Table Grid 1" w:semiHidden="1" w:unhideWhenUsed="1"/>
+    <w:lsdException w:name="Table Grid 2" w:semiHidden="1" w:unhideWhenUsed="1"/>
+    <w:lsdException w:name="Table Grid 3" w:semiHidden="1" w:unhideWhenUsed="1"/>
+    <w:lsdException w:name="Table Grid 4" w:semiHidden="1" w:unhideWhenUsed="1"/>
+    <w:lsdException w:name="Table Grid 5" w:semiHidden="1" w:unhideWhenUsed="1"/>
+    <w:lsdException w:name="Table Grid 6" w:semiHidden="1" w:unhideWhenUsed="1"/>
+    <w:lsdException w:name="Table Grid 7" w:semiHidden="1" w:unhideWhenUsed="1"/>
+    <w:lsdException w:name="Table Grid 8" w:semiHidden="1" w:unhideWhenUsed="1"/>
+    <w:lsdException w:name="Table List 1" w:semiHidden="1" w:unhideWhenUsed="1"/>
+    <w:lsdException w:name="Table List 2" w:semiHidden="1" w:unhideWhenUsed="1"/>
+    <w:lsdException w:name="Table List 3" w:semiHidden="1" w:unhideWhenUsed="1"/>
+    <w:lsdException w:name="Table List 4" w:semiHidden="1" w:unhideWhenUsed="1"/>
+    <w:lsdException w:name="Table List 5" w:semiHidden="1" w:unhideWhenUsed="1"/>
+    <w:lsdException w:name="Table List 6" w:semiHidden="1" w:unhideWhenUsed="1"/>
+    <w:lsdException w:name="Table List 7" w:semiHidden="1" w:unhideWhenUsed="1"/>
+    <w:lsdException w:name="Table List 8" w:semiHidden="1" w:unhideWhenUsed="1"/>
+    <w:lsdException w:name="Table 3D effects 1" w:semiHidden="1" w:unhideWhenUsed="1"/>
+    <w:lsdException w:name="Table 3D effects 2" w:semiHidden="1" w:unhideWhenUsed="1"/>
+    <w:lsdException w:name="Table 3D effects 3" w:semiHidden="1" w:unhideWhenUsed="1"/>
+    <w:lsdException w:name="Table Contemporary" w:semiHidden="1" w:unhideWhenUsed="1"/>
+    <w:lsdException w:name="Table Elegant" w:semiHidden="1" w:unhideWhenUsed="1"/>
+    <w:lsdException w:name="Table Professional" w:semiHidden="1" w:unhideWhenUsed="1"/>
+    <w:lsdException w:name="Table Subtle 1" w:semiHidden="1" w:unhideWhenUsed="1"/>
+    <w:lsdException w:name="Table Subtle 2" w:semiHidden="1" w:unhideWhenUsed="1"/>
+    <w:lsdException w:name="Table Web 1" w:semiHidden="1" w:unhideWhenUsed="1"/>
+    <w:lsdException w:name="Table Web 2" w:semiHidden="1" w:unhideWhenUsed="1"/>
+    <w:lsdException w:name="Table Web 3" w:semiHidden="1" w:unhideWhenUsed="1"/>
+    <w:lsdException w:name="Table Theme" w:semiHidden="1" w:unhideWhenUsed="1"/>
     <w:lsdException w:name="Placeholder Text" w:semiHidden="1" w:uiPriority="99" w:unhideWhenUsed="1"/>
     <w:lsdException w:name="No Spacing" w:uiPriority="99" w:qFormat="1"/>
     <w:lsdException w:name="Light Shading" w:uiPriority="99"/>
@@ -9878,8 +10320,8 @@
     <w:lsdException w:name="Plain Table 5" w:uiPriority="31" w:qFormat="1"/>
     <w:lsdException w:name="Grid Table Light" w:uiPriority="32" w:qFormat="1"/>
     <w:lsdException w:name="Grid Table 1 Light" w:uiPriority="33" w:qFormat="1"/>
-    <w:lsdException w:name="Grid Table 2" w:semiHidden="1" w:uiPriority="37" w:unhideWhenUsed="1"/>
-    <w:lsdException w:name="Grid Table 3" w:semiHidden="1" w:uiPriority="39" w:unhideWhenUsed="1" w:qFormat="1"/>
+    <w:lsdException w:name="Grid Table 2" w:uiPriority="37"/>
+    <w:lsdException w:name="Grid Table 3" w:uiPriority="39" w:qFormat="1"/>
     <w:lsdException w:name="Grid Table 4" w:uiPriority="49"/>
     <w:lsdException w:name="Grid Table 5 Dark" w:uiPriority="50"/>
     <w:lsdException w:name="Grid Table 6 Colorful" w:uiPriority="51"/>
@@ -10178,11 +10620,15 @@
   </w:style>
   <w:style w:type="character" w:default="1" w:styleId="Fontepargpadro">
     <w:name w:val="Default Paragraph Font"/>
+    <w:uiPriority w:val="1"/>
     <w:semiHidden/>
+    <w:unhideWhenUsed/>
   </w:style>
   <w:style w:type="table" w:default="1" w:styleId="Tabelanormal">
     <w:name w:val="Normal Table"/>
+    <w:uiPriority w:val="99"/>
     <w:semiHidden/>
+    <w:unhideWhenUsed/>
     <w:tblPr>
       <w:tblInd w:w="0" w:type="dxa"/>
       <w:tblCellMar>
@@ -10195,7 +10641,9 @@
   </w:style>
   <w:style w:type="numbering" w:default="1" w:styleId="Semlista">
     <w:name w:val="No List"/>
+    <w:uiPriority w:val="99"/>
     <w:semiHidden/>
+    <w:unhideWhenUsed/>
   </w:style>
   <w:style w:type="paragraph" w:styleId="Ttulo">
     <w:name w:val="Title"/>

</xml_diff>

<commit_message>
relatorio 1a fase entregue. Trabalho entregue
</commit_message>
<xml_diff>
--- a/Documentacao/trabalho_arquitetura.docx
+++ b/Documentacao/trabalho_arquitetura.docx
@@ -438,25 +438,7 @@
                                 <w:sz w:val="28"/>
                                 <w:szCs w:val="28"/>
                               </w:rPr>
-                              <w:t xml:space="preserve">Dalton </w:t>
-                            </w:r>
-                            <w:proofErr w:type="spellStart"/>
-                            <w:r>
-                              <w:rPr>
-                                <w:b/>
-                                <w:sz w:val="28"/>
-                                <w:szCs w:val="28"/>
-                              </w:rPr>
-                              <w:t>Varussa</w:t>
-                            </w:r>
-                            <w:proofErr w:type="spellEnd"/>
-                            <w:r>
-                              <w:rPr>
-                                <w:b/>
-                                <w:sz w:val="28"/>
-                                <w:szCs w:val="28"/>
-                              </w:rPr>
-                              <w:t xml:space="preserve"> de Oliveira Lima</w:t>
+                              <w:t>Dalton Varussa de Oliveira Lima</w:t>
                             </w:r>
                             <w:r>
                               <w:rPr>
@@ -1536,25 +1518,7 @@
                                 <w:sz w:val="28"/>
                                 <w:szCs w:val="28"/>
                               </w:rPr>
-                              <w:t xml:space="preserve">Dalton </w:t>
-                            </w:r>
-                            <w:proofErr w:type="spellStart"/>
-                            <w:r>
-                              <w:rPr>
-                                <w:b/>
-                                <w:sz w:val="28"/>
-                                <w:szCs w:val="28"/>
-                              </w:rPr>
-                              <w:t>Varussa</w:t>
-                            </w:r>
-                            <w:proofErr w:type="spellEnd"/>
-                            <w:r>
-                              <w:rPr>
-                                <w:b/>
-                                <w:sz w:val="28"/>
-                                <w:szCs w:val="28"/>
-                              </w:rPr>
-                              <w:t xml:space="preserve"> de Oliveira Lima</w:t>
+                              <w:t>Dalton Varussa de Oliveira Lima</w:t>
                             </w:r>
                             <w:r>
                               <w:rPr>
@@ -1952,25 +1916,7 @@
           <w:sz w:val="28"/>
           <w:szCs w:val="28"/>
         </w:rPr>
-        <w:t xml:space="preserve">Dalton </w:t>
-      </w:r>
-      <w:proofErr w:type="spellStart"/>
-      <w:r>
-        <w:rPr>
-          <w:b/>
-          <w:sz w:val="28"/>
-          <w:szCs w:val="28"/>
-        </w:rPr>
-        <w:t>Varussa</w:t>
-      </w:r>
-      <w:proofErr w:type="spellEnd"/>
-      <w:r>
-        <w:rPr>
-          <w:b/>
-          <w:sz w:val="28"/>
-          <w:szCs w:val="28"/>
-        </w:rPr>
-        <w:t xml:space="preserve"> de Oliveira Lima</w:t>
+        <w:t>Dalton Varussa de Oliveira Lima</w:t>
       </w:r>
     </w:p>
     <w:p>
@@ -3605,36 +3551,15 @@
           <w:sz w:val="24"/>
           <w:szCs w:val="24"/>
         </w:rPr>
-        <w:t xml:space="preserve"> e no Binary serão tratados da forma mais próxima ao funcionamento do processador MIPS </w:t>
-      </w:r>
-      <w:r>
-        <w:rPr>
-          <w:rFonts w:ascii="Times New Roman" w:hAnsi="Times New Roman" w:cs="Times New Roman"/>
-          <w:color w:val="FF0000"/>
-          <w:sz w:val="24"/>
-          <w:szCs w:val="24"/>
-        </w:rPr>
-        <w:t>(segundo Patterson &amp;</w:t>
-      </w:r>
-      <w:proofErr w:type="spellStart"/>
-      <w:r>
-        <w:rPr>
-          <w:rFonts w:ascii="Times New Roman" w:hAnsi="Times New Roman" w:cs="Times New Roman"/>
-          <w:color w:val="FF0000"/>
-          <w:sz w:val="24"/>
-          <w:szCs w:val="24"/>
-        </w:rPr>
-        <w:t>Henessy</w:t>
-      </w:r>
-      <w:proofErr w:type="spellEnd"/>
-      <w:r>
-        <w:rPr>
-          <w:rFonts w:ascii="Times New Roman" w:hAnsi="Times New Roman" w:cs="Times New Roman"/>
-          <w:color w:val="FF0000"/>
-          <w:sz w:val="24"/>
-          <w:szCs w:val="24"/>
-        </w:rPr>
-        <w:t>),</w:t>
+        <w:t xml:space="preserve"> e no Binary serão tratados da forma mais próxima ao funcionamento do processador MIPS</w:t>
+      </w:r>
+      <w:r>
+        <w:rPr>
+          <w:rFonts w:ascii="Times New Roman" w:hAnsi="Times New Roman" w:cs="Times New Roman"/>
+          <w:sz w:val="24"/>
+          <w:szCs w:val="24"/>
+        </w:rPr>
+        <w:t>,</w:t>
       </w:r>
       <w:r>
         <w:rPr>
@@ -3720,6 +3645,20 @@
       <w:pPr>
         <w:pStyle w:val="TextosemFormatao"/>
         <w:spacing w:line="360" w:lineRule="auto"/>
+        <w:ind w:firstLine="709"/>
+        <w:jc w:val="both"/>
+        <w:rPr>
+          <w:rFonts w:ascii="Times New Roman" w:hAnsi="Times New Roman" w:cs="Times New Roman"/>
+          <w:color w:val="0000FF"/>
+          <w:sz w:val="24"/>
+          <w:szCs w:val="24"/>
+        </w:rPr>
+      </w:pPr>
+    </w:p>
+    <w:p>
+      <w:pPr>
+        <w:pStyle w:val="TextosemFormatao"/>
+        <w:spacing w:line="360" w:lineRule="auto"/>
         <w:jc w:val="center"/>
         <w:rPr>
           <w:rFonts w:ascii="Times New Roman" w:hAnsi="Times New Roman" w:cs="Times New Roman"/>
@@ -3735,6 +3674,7 @@
           <w:sz w:val="40"/>
           <w:szCs w:val="40"/>
         </w:rPr>
+        <w:lastRenderedPageBreak/>
         <w:t>3 - FUNCIONAMENTO DO PROGRAMA</w:t>
       </w:r>
     </w:p>
@@ -4716,6 +4656,7 @@
           <w:sz w:val="40"/>
           <w:szCs w:val="40"/>
         </w:rPr>
+        <w:lastRenderedPageBreak/>
         <w:t>4 – TRATAMENTO DE LABELS</w:t>
       </w:r>
       <w:r>
@@ -4740,7 +4681,6 @@
           <w:sz w:val="24"/>
           <w:szCs w:val="24"/>
         </w:rPr>
-        <w:lastRenderedPageBreak/>
         <w:t xml:space="preserve">Os </w:t>
       </w:r>
       <w:r>
@@ -5556,25 +5496,31 @@
       <w:r>
         <w:t>de processador MIPS.</w:t>
       </w:r>
-      <w:r>
-        <w:br/>
-        <w:t xml:space="preserve">O trabalho em grupo também só foi possível graças ao uso da plataforma </w:t>
+    </w:p>
+    <w:p>
+      <w:pPr>
+        <w:spacing w:line="360" w:lineRule="auto"/>
+        <w:ind w:firstLine="708"/>
+        <w:jc w:val="both"/>
+      </w:pPr>
+      <w:r>
+        <w:t xml:space="preserve">O trabalho em grupo também só foi possível graças ao uso da plataforma git / </w:t>
       </w:r>
       <w:proofErr w:type="spellStart"/>
       <w:r>
-        <w:t>git</w:t>
+        <w:t>github</w:t>
       </w:r>
       <w:proofErr w:type="spellEnd"/>
       <w:r>
-        <w:t xml:space="preserve"> / </w:t>
-      </w:r>
-      <w:proofErr w:type="spellStart"/>
-      <w:r>
-        <w:t>github</w:t>
-      </w:r>
-      <w:proofErr w:type="spellEnd"/>
-      <w:r>
-        <w:t xml:space="preserve">, que facilitou demais </w:t>
+        <w:t xml:space="preserve">, que facilitou </w:t>
+      </w:r>
+      <w:r>
+        <w:t>muito</w:t>
+      </w:r>
+      <w:bookmarkStart w:id="6" w:name="_GoBack"/>
+      <w:bookmarkEnd w:id="6"/>
+      <w:r>
+        <w:t xml:space="preserve"> </w:t>
       </w:r>
       <w:r>
         <w:t>o trabalho em grupo, descentralizando as atividades.</w:t>
@@ -5924,8 +5870,6 @@
       <w:r>
         <w:t>, baseado no GCC</w:t>
       </w:r>
-      <w:bookmarkStart w:id="6" w:name="_GoBack"/>
-      <w:bookmarkEnd w:id="6"/>
       <w:r>
         <w:br/>
         <w:t>http://www.mingw.org</w:t>

</xml_diff>